<commit_message>
Update Text Analyse deutsch kommentar 17.02.2022.docx
</commit_message>
<xml_diff>
--- a/Deutsch/Text Analyse deutsch kommentar 17.02.2022.docx
+++ b/Deutsch/Text Analyse deutsch kommentar 17.02.2022.docx
@@ -166,21 +166,7 @@
         <w:rPr>
           <w:lang w:val="de-DE"/>
         </w:rPr>
-        <w:t xml:space="preserve"> Google mit ihren neutesten Produkt, dem „Nexus </w:t>
-      </w:r>
-      <w:proofErr w:type="spellStart"/>
-      <w:r>
-        <w:rPr>
-          <w:lang w:val="de-DE"/>
-        </w:rPr>
-        <w:t>One</w:t>
-      </w:r>
-      <w:proofErr w:type="spellEnd"/>
-      <w:r>
-        <w:rPr>
-          <w:lang w:val="de-DE"/>
-        </w:rPr>
-        <w:t xml:space="preserve">“ </w:t>
+        <w:t xml:space="preserve"> Google mit ihren neutesten Produkt, dem „Nexus One“ </w:t>
       </w:r>
       <w:r>
         <w:rPr>
@@ -265,16 +251,8 @@
         <w:rPr>
           <w:lang w:val="de-DE"/>
         </w:rPr>
-        <w:t xml:space="preserve">ukunft </w:t>
-      </w:r>
-      <w:proofErr w:type="gramStart"/>
-      <w:r>
-        <w:rPr>
-          <w:lang w:val="de-DE"/>
-        </w:rPr>
-        <w:t>vorstelle</w:t>
-      </w:r>
-      <w:proofErr w:type="gramEnd"/>
+        <w:t>ukunft vorstelle</w:t>
+      </w:r>
       <w:r>
         <w:rPr>
           <w:lang w:val="de-DE"/>
@@ -364,21 +342,7 @@
         <w:rPr>
           <w:lang w:val="de-DE"/>
         </w:rPr>
-        <w:t xml:space="preserve">diese neue Zukunft mit </w:t>
-      </w:r>
-      <w:proofErr w:type="spellStart"/>
-      <w:r>
-        <w:rPr>
-          <w:lang w:val="de-DE"/>
-        </w:rPr>
-        <w:t>denn</w:t>
-      </w:r>
-      <w:proofErr w:type="spellEnd"/>
-      <w:r>
-        <w:rPr>
-          <w:lang w:val="de-DE"/>
-        </w:rPr>
-        <w:t xml:space="preserve"> preis der Persönlichen daten kommt und </w:t>
+        <w:t xml:space="preserve">diese neue Zukunft mit denn preis der Persönlichen daten kommt und </w:t>
       </w:r>
       <w:r>
         <w:rPr>
@@ -611,19 +575,11 @@
         </w:rPr>
         <w:t xml:space="preserve"> schlägt </w:t>
       </w:r>
-      <w:proofErr w:type="gramStart"/>
-      <w:r>
-        <w:rPr>
-          <w:lang w:val="de-DE"/>
-        </w:rPr>
-        <w:t>vor</w:t>
-      </w:r>
-      <w:proofErr w:type="gramEnd"/>
-      <w:r>
-        <w:rPr>
-          <w:lang w:val="de-DE"/>
-        </w:rPr>
-        <w:t xml:space="preserve"> wie man dagegen angehen </w:t>
+      <w:r>
+        <w:rPr>
+          <w:lang w:val="de-DE"/>
+        </w:rPr>
+        <w:t xml:space="preserve">vor wie man dagegen angehen </w:t>
       </w:r>
       <w:r>
         <w:rPr>
@@ -648,21 +604,7 @@
         <w:rPr>
           <w:lang w:val="de-DE"/>
         </w:rPr>
-        <w:t xml:space="preserve">Im </w:t>
-      </w:r>
-      <w:proofErr w:type="spellStart"/>
-      <w:r>
-        <w:rPr>
-          <w:lang w:val="de-DE"/>
-        </w:rPr>
-        <w:t>weitern</w:t>
-      </w:r>
-      <w:proofErr w:type="spellEnd"/>
-      <w:r>
-        <w:rPr>
-          <w:lang w:val="de-DE"/>
-        </w:rPr>
-        <w:t xml:space="preserve"> verlauf</w:t>
+        <w:t>Im weitern verlauf</w:t>
       </w:r>
       <w:r>
         <w:rPr>
@@ -731,7 +673,6 @@
         </w:rPr>
         <w:t xml:space="preserve">geht Frau Gaschke nochmal darauf ein was </w:t>
       </w:r>
-      <w:proofErr w:type="gramStart"/>
       <w:r>
         <w:rPr>
           <w:lang w:val="de-DE"/>
@@ -750,7 +691,6 @@
         </w:rPr>
         <w:t>Einzelperson</w:t>
       </w:r>
-      <w:proofErr w:type="gramEnd"/>
       <w:r>
         <w:rPr>
           <w:lang w:val="de-DE"/>
@@ -923,7 +863,155 @@
         <w:rPr>
           <w:lang w:val="de-DE"/>
         </w:rPr>
-        <w:t>Direkt in der ersten Zeile wird eine Rhetorische frage gestellt</w:t>
+        <w:t xml:space="preserve">Direkt in der ersten Zeile wird eine </w:t>
+      </w:r>
+      <w:r>
+        <w:rPr>
+          <w:lang w:val="de-DE"/>
+        </w:rPr>
+        <w:t>r</w:t>
+      </w:r>
+      <w:r>
+        <w:rPr>
+          <w:lang w:val="de-DE"/>
+        </w:rPr>
+        <w:t xml:space="preserve">hetorische </w:t>
+      </w:r>
+      <w:r>
+        <w:rPr>
+          <w:lang w:val="de-DE"/>
+        </w:rPr>
+        <w:t>F</w:t>
+      </w:r>
+      <w:r>
+        <w:rPr>
+          <w:lang w:val="de-DE"/>
+        </w:rPr>
+        <w:t>rage gestellt</w:t>
+      </w:r>
+      <w:r>
+        <w:rPr>
+          <w:lang w:val="de-DE"/>
+        </w:rPr>
+        <w:t xml:space="preserve">, „Wie lange braucht ein neues Thema, um in der Politik anzukommen“, diese Stellt die Authorin um am anfang direkt eine punkt klar zu machen, die Politik ist zu langsam und </w:t>
+      </w:r>
+      <w:r>
+        <w:rPr>
+          <w:lang w:val="de-DE"/>
+        </w:rPr>
+        <w:t>das man selber auf die problem angehen muss und aufmerksamkeit verbreiten muss.</w:t>
+      </w:r>
+    </w:p>
+    <w:p>
+      <w:pPr>
+        <w:rPr>
+          <w:lang w:val="de-DE"/>
+        </w:rPr>
+      </w:pPr>
+      <w:r>
+        <w:rPr>
+          <w:lang w:val="de-DE"/>
+        </w:rPr>
+        <w:t>Hiernach wird in zeile 5 mit der Hyperbel „...als sei dies kriegsentscheidend für die Zukunft der vernetzten Gesellschaft“ sich über die Politik</w:t>
+      </w:r>
+      <w:r>
+        <w:rPr>
+          <w:lang w:val="de-DE"/>
+        </w:rPr>
+        <w:t xml:space="preserve"> und ihre prioritäten lustig zu machen.</w:t>
+      </w:r>
+    </w:p>
+    <w:p>
+      <w:pPr>
+        <w:rPr>
+          <w:lang w:val="de-DE"/>
+        </w:rPr>
+      </w:pPr>
+      <w:r>
+        <w:rPr>
+          <w:lang w:val="de-DE"/>
+        </w:rPr>
+        <w:lastRenderedPageBreak/>
+        <w:t>Von zeile 13 bis zeile 17 ist eine Anapher „Es geht um Monopolansprüche auf die Ressourcen der Wissengeschllschaft. Es geht um Überwachung- durch Privateunternehmen und Mitbürger.</w:t>
+      </w:r>
+      <w:r>
+        <w:rPr>
+          <w:lang w:val="de-DE"/>
+        </w:rPr>
+        <w:t xml:space="preserve"> ...</w:t>
+      </w:r>
+      <w:r>
+        <w:rPr>
+          <w:lang w:val="de-DE"/>
+        </w:rPr>
+        <w:t>“</w:t>
+      </w:r>
+      <w:r>
+        <w:rPr>
+          <w:lang w:val="de-DE"/>
+        </w:rPr>
+        <w:t xml:space="preserve">, die wird verwendet um denn punkt zu vertiefen das die Daten gestohlen werden und das man also einzel bürger dagegen stehen muss um was zu verändern </w:t>
+      </w:r>
+      <w:r>
+        <w:rPr>
+          <w:lang w:val="de-DE"/>
+        </w:rPr>
+        <w:t>.</w:t>
+      </w:r>
+    </w:p>
+    <w:p>
+      <w:pPr>
+        <w:rPr>
+          <w:lang w:val="de-DE"/>
+        </w:rPr>
+      </w:pPr>
+      <w:r>
+        <w:rPr>
+          <w:lang w:val="de-DE"/>
+        </w:rPr>
+        <w:t>Darauf folgend wird in zeile 26 starke ironie in den satz „Die schöne neue Google-Welt kilingt nach grenzenloser freiheit...“ genutzt dar zu diesem zeitpunkt schon klar gemacht worden ist das Google nix von Privatesphäre oder Freiheit hält dar sie jede person mit einem google handy tracken und daten sammeln und verkaufen.</w:t>
+      </w:r>
+    </w:p>
+    <w:p>
+      <w:pPr>
+        <w:rPr>
+          <w:lang w:val="de-DE"/>
+        </w:rPr>
+      </w:pPr>
+      <w:r>
+        <w:rPr>
+          <w:lang w:val="de-DE"/>
+        </w:rPr>
+        <w:t>In Zeile 43-44 „Damit meint Schmid nicht die Margarine mit den gesündesten Fettsäuren, sondern Existenzielleres“ wird Sakasmus benutzt um ein wenig spaß in ein sonst sehr ernsts thema zu bringen aber gleichzeitig auch noch mal um zu verdeutlichen das es sich um wirklich wichtige sachen handelt.</w:t>
+      </w:r>
+    </w:p>
+    <w:p>
+      <w:pPr>
+        <w:rPr>
+          <w:u w:val="single"/>
+          <w:lang w:val="de-DE"/>
+        </w:rPr>
+      </w:pPr>
+      <w:r>
+        <w:rPr>
+          <w:u w:val="single"/>
+          <w:lang w:val="de-DE"/>
+        </w:rPr>
+        <w:t xml:space="preserve">Wir finden in den zeilen 46-47 „Alles Rhetorik? Wilde Ingenieurfantasien? Oder doch Grund genug , die Warnglocken zu läuten?“ 3 Rhetorische fragen </w:t>
+      </w:r>
+      <w:r>
+        <w:rPr>
+          <w:u w:val="single"/>
+          <w:lang w:val="de-DE"/>
+        </w:rPr>
+        <w:t xml:space="preserve">gestellt </w:t>
+      </w:r>
+      <w:r>
+        <w:rPr>
+          <w:u w:val="single"/>
+          <w:lang w:val="de-DE"/>
+        </w:rPr>
+        <w:t>???</w:t>
       </w:r>
     </w:p>
     <w:sectPr>
@@ -1331,17 +1419,17 @@
     <w:lsdException w:name="Unresolved Mention" w:semiHidden="1" w:unhideWhenUsed="1"/>
     <w:lsdException w:name="Smart Link" w:semiHidden="1" w:unhideWhenUsed="1"/>
   </w:latentStyles>
-  <w:style w:type="paragraph" w:default="1" w:styleId="Standard">
+  <w:style w:type="paragraph" w:default="1" w:styleId="Normal">
     <w:name w:val="Normal"/>
     <w:qFormat/>
   </w:style>
-  <w:style w:type="character" w:default="1" w:styleId="Absatz-Standardschriftart">
+  <w:style w:type="character" w:default="1" w:styleId="DefaultParagraphFont">
     <w:name w:val="Default Paragraph Font"/>
     <w:uiPriority w:val="1"/>
     <w:semiHidden/>
     <w:unhideWhenUsed/>
   </w:style>
-  <w:style w:type="table" w:default="1" w:styleId="NormaleTabelle">
+  <w:style w:type="table" w:default="1" w:styleId="TableNormal">
     <w:name w:val="Normal Table"/>
     <w:uiPriority w:val="99"/>
     <w:semiHidden/>
@@ -1356,7 +1444,7 @@
       </w:tblCellMar>
     </w:tblPr>
   </w:style>
-  <w:style w:type="numbering" w:default="1" w:styleId="KeineListe">
+  <w:style w:type="numbering" w:default="1" w:styleId="NoList">
     <w:name w:val="No List"/>
     <w:uiPriority w:val="99"/>
     <w:semiHidden/>

</xml_diff>